<commit_message>
Updated first draft of req doc
</commit_message>
<xml_diff>
--- a/Documents/team2ReqDoc.docx
+++ b/Documents/team2ReqDoc.docx
@@ -134,61 +134,11 @@
         </w:pBdr>
         <w:jc w:val="center"/>
         <w:rPr>
-          <w:rFonts w:eastAsia="Times New Roman"/>
-          <w:b/>
-          <w:bCs/>
-          <w:sz w:val="28"/>
-          <w:szCs w:val="28"/>
-        </w:rPr>
-      </w:pPr>
-    </w:p>
-    <w:p>
-      <w:pPr>
-        <w:pBdr>
-          <w:top w:val="nil"/>
-          <w:left w:val="nil"/>
-          <w:bottom w:val="nil"/>
-          <w:right w:val="nil"/>
-          <w:between w:val="nil"/>
-          <w:bar w:val="nil"/>
-        </w:pBdr>
-        <w:jc w:val="center"/>
-        <w:rPr>
-          <w:rFonts w:eastAsia="Times New Roman"/>
-          <w:b/>
-          <w:bCs/>
           <w:color w:val="17365D"/>
-          <w:sz w:val="28"/>
-          <w:szCs w:val="28"/>
-        </w:rPr>
-      </w:pPr>
-      <w:r>
-        <w:rPr>
-          <w:rFonts w:eastAsia="Times New Roman"/>
-          <w:b/>
-          <w:bCs/>
-          <w:color w:val="17365D"/>
-          <w:sz w:val="28"/>
-          <w:szCs w:val="28"/>
-        </w:rPr>
-        <w:t xml:space="preserve">Template &amp; Example </w:t>
-      </w:r>
-    </w:p>
-    <w:p>
-      <w:pPr>
-        <w:pBdr>
-          <w:top w:val="nil"/>
-          <w:left w:val="nil"/>
-          <w:bottom w:val="nil"/>
-          <w:right w:val="nil"/>
-          <w:between w:val="nil"/>
-          <w:bar w:val="nil"/>
-        </w:pBdr>
-        <w:jc w:val="center"/>
-        <w:rPr>
-          <w:color w:val="17365D"/>
-        </w:rPr>
-      </w:pPr>
+        </w:rPr>
+      </w:pPr>
+      <w:bookmarkStart w:id="0" w:name="_GoBack"/>
+      <w:bookmarkEnd w:id="0"/>
     </w:p>
     <w:p>
       <w:pPr>
@@ -775,8 +725,6 @@
               </w:rPr>
               <w:t>Jennifer</w:t>
             </w:r>
-            <w:bookmarkStart w:id="0" w:name="_GoBack"/>
-            <w:bookmarkEnd w:id="0"/>
           </w:p>
         </w:tc>
       </w:tr>
@@ -1890,29 +1838,47 @@
           <w:szCs w:val="24"/>
         </w:rPr>
       </w:pPr>
-      <w:r>
-        <w:rPr>
-          <w:rFonts w:eastAsia="Times New Roman"/>
-          <w:sz w:val="24"/>
-          <w:szCs w:val="24"/>
-        </w:rPr>
-        <w:t>Killer Bunnies Online is a web based virtual card game that allows players to battle one another to achieve victory. The system provides a game playing environment without the need to purchase playing cards, and significantly reduces paper cuts.</w:t>
-      </w:r>
-      <w:r>
-        <w:rPr>
-          <w:rFonts w:eastAsia="Times New Roman"/>
-          <w:sz w:val="24"/>
-          <w:szCs w:val="24"/>
-        </w:rPr>
-        <w:t xml:space="preserve"> </w:t>
-      </w:r>
-      <w:r>
-        <w:rPr>
-          <w:rFonts w:eastAsia="Times New Roman"/>
-          <w:sz w:val="24"/>
-          <w:szCs w:val="24"/>
-        </w:rPr>
-        <w:t xml:space="preserve">The ultimate goal of Killer Bunnies Online is to provide players with a convenient and fun way to play everyone's favorite rabbit themed game. </w:t>
+      <w:proofErr w:type="spellStart"/>
+      <w:r>
+        <w:rPr>
+          <w:rFonts w:eastAsia="Times New Roman"/>
+          <w:sz w:val="24"/>
+          <w:szCs w:val="24"/>
+        </w:rPr>
+        <w:t>MKESocial</w:t>
+      </w:r>
+      <w:proofErr w:type="spellEnd"/>
+      <w:r>
+        <w:rPr>
+          <w:rFonts w:eastAsia="Times New Roman"/>
+          <w:sz w:val="24"/>
+          <w:szCs w:val="24"/>
+        </w:rPr>
+        <w:t xml:space="preserve"> is an Android application that will act as a one stop shop to promote and search</w:t>
+      </w:r>
+      <w:r>
+        <w:rPr>
+          <w:rFonts w:eastAsia="Times New Roman"/>
+          <w:sz w:val="24"/>
+          <w:szCs w:val="24"/>
+        </w:rPr>
+        <w:t xml:space="preserve"> for</w:t>
+      </w:r>
+      <w:r>
+        <w:rPr>
+          <w:rFonts w:eastAsia="Times New Roman"/>
+          <w:sz w:val="24"/>
+          <w:szCs w:val="24"/>
+        </w:rPr>
+        <w:t xml:space="preserve"> events in Milwaukee.</w:t>
+      </w:r>
+      <w:r>
+        <w:rPr>
+          <w:rFonts w:eastAsia="Times New Roman"/>
+          <w:sz w:val="24"/>
+          <w:szCs w:val="24"/>
+        </w:rPr>
+        <w:t xml:space="preserve"> It will allow people to find detailed information on local events in a no hassle fashion.</w:t>
       </w:r>
     </w:p>
     <w:p>
@@ -1965,7 +1931,7 @@
           <w:sz w:val="24"/>
           <w:szCs w:val="24"/>
         </w:rPr>
-        <w:t xml:space="preserve">The system is designed to allow users to create and play a game of Killer Bunnies with other students online. Players should be able to play and complete a game in an online session and determine a winner. There will be a visible playing board to place cards on, and graphical images to represent cards in this exciting game. Killer Bunnies Online will provide all the needed functionality of the actual game including rolling of dice, drawing of cards, and other tasks needed to create the full game experience. </w:t>
+        <w:t>The system will allow users to create a login, create a profile, search events, create events, find detailed information on events like the time or location. The application with implement Google Firebase and store all information securely on a remote server.</w:t>
       </w:r>
     </w:p>
     <w:p>
@@ -2018,7 +1984,25 @@
           <w:sz w:val="24"/>
           <w:szCs w:val="24"/>
         </w:rPr>
-        <w:t>The purpose of this document is to serve as a guideline for the development of Killer Bunnies Online. It will play a key role in validation of the developed software as well.</w:t>
+        <w:t xml:space="preserve">The purpose of this document is to serve as a guideline for the development of </w:t>
+      </w:r>
+      <w:proofErr w:type="spellStart"/>
+      <w:r>
+        <w:rPr>
+          <w:rFonts w:eastAsia="Times New Roman"/>
+          <w:sz w:val="24"/>
+          <w:szCs w:val="24"/>
+        </w:rPr>
+        <w:t>MKESocial</w:t>
+      </w:r>
+      <w:proofErr w:type="spellEnd"/>
+      <w:r>
+        <w:rPr>
+          <w:rFonts w:eastAsia="Times New Roman"/>
+          <w:sz w:val="24"/>
+          <w:szCs w:val="24"/>
+        </w:rPr>
+        <w:t>. It will play a key role in validation of the developed software as well.</w:t>
       </w:r>
     </w:p>
     <w:p>
@@ -2044,9 +2028,12 @@
       </w:pPr>
       <w:bookmarkStart w:id="5" w:name="_Toc461997065"/>
       <w:r>
-        <w:t>2.0 General Software Requirements</w:t>
+        <w:t xml:space="preserve">2.0 </w:t>
       </w:r>
       <w:bookmarkEnd w:id="5"/>
+      <w:r>
+        <w:t>Firebase/Login Requirements</w:t>
+      </w:r>
     </w:p>
     <w:p>
       <w:pPr>
@@ -2104,7 +2091,15 @@
           <w:sz w:val="24"/>
           <w:szCs w:val="24"/>
         </w:rPr>
-        <w:t xml:space="preserve">2.1:  The user should be able to run the application in the supported browsers identified by the developers. </w:t>
+        <w:t xml:space="preserve">2.1:  </w:t>
+      </w:r>
+      <w:r>
+        <w:rPr>
+          <w:rFonts w:eastAsia="Times New Roman"/>
+          <w:sz w:val="24"/>
+          <w:szCs w:val="24"/>
+        </w:rPr>
+        <w:t>Upon initially loading the app; the user will be presented with a login screen.</w:t>
       </w:r>
     </w:p>
     <w:p>
@@ -2156,50 +2151,51 @@
           <w:sz w:val="24"/>
           <w:szCs w:val="24"/>
         </w:rPr>
-        <w:t>2.2:  The application should be consistent across different platforms and browsers.</w:t>
-      </w:r>
-    </w:p>
-    <w:p>
-      <w:pPr>
-        <w:pBdr>
-          <w:top w:val="nil"/>
-          <w:left w:val="nil"/>
-          <w:bottom w:val="nil"/>
-          <w:right w:val="nil"/>
-          <w:between w:val="nil"/>
-          <w:bar w:val="nil"/>
-        </w:pBdr>
-        <w:rPr>
-          <w:rFonts w:eastAsia="Times New Roman"/>
-          <w:sz w:val="24"/>
-          <w:szCs w:val="24"/>
-        </w:rPr>
-      </w:pPr>
-    </w:p>
-    <w:p>
-      <w:pPr>
-        <w:pBdr>
-          <w:top w:val="nil"/>
-          <w:left w:val="nil"/>
-          <w:bottom w:val="nil"/>
-          <w:right w:val="nil"/>
-          <w:between w:val="nil"/>
-          <w:bar w:val="nil"/>
-        </w:pBdr>
-        <w:rPr>
-          <w:rFonts w:eastAsia="Times New Roman"/>
-          <w:sz w:val="24"/>
-          <w:szCs w:val="24"/>
-        </w:rPr>
-      </w:pPr>
-      <w:r>
-        <w:rPr>
-          <w:rFonts w:eastAsia="Times New Roman"/>
-          <w:sz w:val="24"/>
-          <w:szCs w:val="24"/>
-        </w:rPr>
-        <w:tab/>
-      </w:r>
+        <w:t xml:space="preserve">2.2:  </w:t>
+      </w:r>
+      <w:r>
+        <w:rPr>
+          <w:rFonts w:eastAsia="Times New Roman"/>
+          <w:sz w:val="24"/>
+          <w:szCs w:val="24"/>
+        </w:rPr>
+        <w:t>The user should be able to create an account using any of the verification methods offered by Google Firebase.</w:t>
+      </w:r>
+    </w:p>
+    <w:p>
+      <w:pPr>
+        <w:pBdr>
+          <w:top w:val="nil"/>
+          <w:left w:val="nil"/>
+          <w:bottom w:val="nil"/>
+          <w:right w:val="nil"/>
+          <w:between w:val="nil"/>
+          <w:bar w:val="nil"/>
+        </w:pBdr>
+        <w:rPr>
+          <w:rFonts w:eastAsia="Times New Roman"/>
+          <w:sz w:val="24"/>
+          <w:szCs w:val="24"/>
+        </w:rPr>
+      </w:pPr>
+    </w:p>
+    <w:p>
+      <w:pPr>
+        <w:pBdr>
+          <w:top w:val="nil"/>
+          <w:left w:val="nil"/>
+          <w:bottom w:val="nil"/>
+          <w:right w:val="nil"/>
+          <w:between w:val="nil"/>
+          <w:bar w:val="nil"/>
+        </w:pBdr>
+        <w:ind w:left="720"/>
+        <w:rPr>
+          <w:rFonts w:eastAsia="Times New Roman"/>
+          <w:sz w:val="24"/>
+          <w:szCs w:val="24"/>
+        </w:rPr>
+      </w:pPr>
       <w:r>
         <w:rPr>
           <w:rFonts w:eastAsia="Times New Roman"/>
@@ -2214,107 +2210,48 @@
           <w:sz w:val="24"/>
           <w:szCs w:val="24"/>
         </w:rPr>
-        <w:t xml:space="preserve">2.3: The game session generated must be </w:t>
-      </w:r>
-      <w:r>
-        <w:rPr>
-          <w:rFonts w:eastAsia="Times New Roman"/>
-          <w:sz w:val="24"/>
-          <w:szCs w:val="24"/>
-        </w:rPr>
-        <w:t>resemble</w:t>
-      </w:r>
-      <w:r>
-        <w:rPr>
-          <w:rFonts w:eastAsia="Times New Roman"/>
-          <w:sz w:val="24"/>
-          <w:szCs w:val="24"/>
-        </w:rPr>
-        <w:t xml:space="preserve"> if desired by the user.</w:t>
-      </w:r>
-    </w:p>
-    <w:p>
-      <w:pPr>
-        <w:pBdr>
-          <w:top w:val="nil"/>
-          <w:left w:val="nil"/>
-          <w:bottom w:val="nil"/>
-          <w:right w:val="nil"/>
-          <w:between w:val="nil"/>
-          <w:bar w:val="nil"/>
-        </w:pBdr>
-        <w:rPr>
-          <w:rFonts w:eastAsia="Times New Roman"/>
-          <w:sz w:val="24"/>
-          <w:szCs w:val="24"/>
-        </w:rPr>
-      </w:pPr>
-    </w:p>
-    <w:p>
-      <w:pPr>
-        <w:pBdr>
-          <w:top w:val="nil"/>
-          <w:left w:val="nil"/>
-          <w:bottom w:val="nil"/>
-          <w:right w:val="nil"/>
-          <w:between w:val="nil"/>
-          <w:bar w:val="nil"/>
-        </w:pBdr>
-        <w:rPr>
-          <w:rFonts w:eastAsia="Times New Roman"/>
-          <w:sz w:val="24"/>
-          <w:szCs w:val="24"/>
-        </w:rPr>
-      </w:pPr>
-      <w:r>
-        <w:rPr>
-          <w:rFonts w:eastAsia="Times New Roman"/>
-          <w:sz w:val="24"/>
-          <w:szCs w:val="24"/>
-        </w:rPr>
-        <w:tab/>
-      </w:r>
-      <w:r>
-        <w:rPr>
-          <w:rFonts w:eastAsia="Times New Roman"/>
-          <w:sz w:val="24"/>
-          <w:szCs w:val="24"/>
-        </w:rPr>
-        <w:t>URS</w:t>
-      </w:r>
-      <w:r>
-        <w:rPr>
-          <w:rFonts w:eastAsia="Times New Roman"/>
-          <w:sz w:val="24"/>
-          <w:szCs w:val="24"/>
-        </w:rPr>
-        <w:t>2.4: Help documents should be accessible for the user regarding game and UI rules.</w:t>
-      </w:r>
-      <w:r>
-        <w:rPr>
-          <w:rFonts w:eastAsia="Times New Roman"/>
-          <w:sz w:val="24"/>
-          <w:szCs w:val="24"/>
-        </w:rPr>
-        <w:tab/>
-      </w:r>
-    </w:p>
-    <w:p>
-      <w:pPr>
-        <w:pBdr>
-          <w:top w:val="nil"/>
-          <w:left w:val="nil"/>
-          <w:bottom w:val="nil"/>
-          <w:right w:val="nil"/>
-          <w:between w:val="nil"/>
-          <w:bar w:val="nil"/>
-        </w:pBdr>
-        <w:rPr>
-          <w:rFonts w:eastAsia="Times New Roman"/>
-          <w:sz w:val="24"/>
-          <w:szCs w:val="24"/>
-        </w:rPr>
-      </w:pPr>
+        <w:t xml:space="preserve">2.3: </w:t>
+      </w:r>
+      <w:r>
+        <w:rPr>
+          <w:rFonts w:eastAsia="Times New Roman"/>
+          <w:sz w:val="24"/>
+          <w:szCs w:val="24"/>
+        </w:rPr>
+        <w:t xml:space="preserve">When the user logs out and back in; the app </w:t>
+      </w:r>
+      <w:r>
+        <w:rPr>
+          <w:rFonts w:eastAsia="Times New Roman"/>
+          <w:sz w:val="24"/>
+          <w:szCs w:val="24"/>
+        </w:rPr>
+        <w:t>load</w:t>
+      </w:r>
+      <w:r>
+        <w:rPr>
+          <w:rFonts w:eastAsia="Times New Roman"/>
+          <w:sz w:val="24"/>
+          <w:szCs w:val="24"/>
+        </w:rPr>
+        <w:t>s</w:t>
+      </w:r>
+      <w:r>
+        <w:rPr>
+          <w:rFonts w:eastAsia="Times New Roman"/>
+          <w:sz w:val="24"/>
+          <w:szCs w:val="24"/>
+        </w:rPr>
+        <w:t xml:space="preserve"> the user’s information </w:t>
+      </w:r>
+      <w:r>
+        <w:rPr>
+          <w:rFonts w:eastAsia="Times New Roman"/>
+          <w:sz w:val="24"/>
+          <w:szCs w:val="24"/>
+        </w:rPr>
+        <w:t>and state from the last time they were logged in.</w:t>
+      </w:r>
     </w:p>
     <w:p>
       <w:pPr>
@@ -2322,7 +2259,13 @@
       </w:pPr>
       <w:bookmarkStart w:id="6" w:name="_Toc461997066"/>
       <w:r>
-        <w:t>3.0 Game Room Requirements</w:t>
+        <w:t xml:space="preserve">3.0 </w:t>
+      </w:r>
+      <w:r>
+        <w:t xml:space="preserve">Page/UI </w:t>
+      </w:r>
+      <w:r>
+        <w:t>Requirements</w:t>
       </w:r>
       <w:bookmarkEnd w:id="6"/>
     </w:p>
@@ -2376,7 +2319,15 @@
           <w:sz w:val="24"/>
           <w:szCs w:val="24"/>
         </w:rPr>
-        <w:t xml:space="preserve">3.1: Killer Bunnies has a main starter pack and booster packs to this game. The User must be able to determine the booster pack that is being played. </w:t>
+        <w:t xml:space="preserve">3.1: </w:t>
+      </w:r>
+      <w:r>
+        <w:rPr>
+          <w:rFonts w:eastAsia="Times New Roman"/>
+          <w:sz w:val="24"/>
+          <w:szCs w:val="24"/>
+        </w:rPr>
+        <w:t>After logging in the main page will be a feed of events.</w:t>
       </w:r>
     </w:p>
     <w:p>
@@ -2427,7 +2378,23 @@
           <w:sz w:val="24"/>
           <w:szCs w:val="24"/>
         </w:rPr>
-        <w:t xml:space="preserve">3.2: The game should be played with between two and eight players. </w:t>
+        <w:t xml:space="preserve">3.2: </w:t>
+      </w:r>
+      <w:r>
+        <w:rPr>
+          <w:rFonts w:eastAsia="Times New Roman"/>
+          <w:sz w:val="24"/>
+          <w:szCs w:val="24"/>
+        </w:rPr>
+        <w:t>The user will have access to a map page with the location of events</w:t>
+      </w:r>
+      <w:r>
+        <w:rPr>
+          <w:rFonts w:eastAsia="Times New Roman"/>
+          <w:sz w:val="24"/>
+          <w:szCs w:val="24"/>
+        </w:rPr>
+        <w:t xml:space="preserve"> </w:t>
       </w:r>
     </w:p>
     <w:p>
@@ -2479,7 +2446,93 @@
           <w:sz w:val="24"/>
           <w:szCs w:val="24"/>
         </w:rPr>
-        <w:t xml:space="preserve">3.3: A game shall be able to be paused, and/or saved. If a player is disconnected when their turn comes around, they shall be able to resume the game where they left off. </w:t>
+        <w:t xml:space="preserve">3.3: </w:t>
+      </w:r>
+      <w:r>
+        <w:rPr>
+          <w:rFonts w:eastAsia="Times New Roman"/>
+          <w:sz w:val="24"/>
+          <w:szCs w:val="24"/>
+        </w:rPr>
+        <w:t>The user will have access to a create event page to create their own events.</w:t>
+      </w:r>
+    </w:p>
+    <w:p>
+      <w:pPr>
+        <w:pBdr>
+          <w:top w:val="nil"/>
+          <w:left w:val="nil"/>
+          <w:bottom w:val="nil"/>
+          <w:right w:val="nil"/>
+          <w:between w:val="nil"/>
+          <w:bar w:val="nil"/>
+        </w:pBdr>
+        <w:ind w:left="720"/>
+        <w:rPr>
+          <w:rFonts w:eastAsia="Times New Roman"/>
+          <w:sz w:val="24"/>
+          <w:szCs w:val="24"/>
+        </w:rPr>
+      </w:pPr>
+      <w:r>
+        <w:rPr>
+          <w:rFonts w:eastAsia="Times New Roman"/>
+          <w:sz w:val="24"/>
+          <w:szCs w:val="24"/>
+        </w:rPr>
+        <w:t>URS3.4: The user will have access to a profile page to edit their profile and settings</w:t>
+      </w:r>
+    </w:p>
+    <w:p>
+      <w:pPr>
+        <w:pBdr>
+          <w:top w:val="nil"/>
+          <w:left w:val="nil"/>
+          <w:bottom w:val="nil"/>
+          <w:right w:val="nil"/>
+          <w:between w:val="nil"/>
+          <w:bar w:val="nil"/>
+        </w:pBdr>
+        <w:ind w:left="720"/>
+        <w:rPr>
+          <w:rFonts w:eastAsia="Times New Roman"/>
+          <w:sz w:val="24"/>
+          <w:szCs w:val="24"/>
+        </w:rPr>
+      </w:pPr>
+      <w:r>
+        <w:rPr>
+          <w:rFonts w:eastAsia="Times New Roman"/>
+          <w:sz w:val="24"/>
+          <w:szCs w:val="24"/>
+        </w:rPr>
+        <w:t>URS3.5: The user will have access to a search page to search for events</w:t>
+      </w:r>
+    </w:p>
+    <w:p>
+      <w:pPr>
+        <w:pBdr>
+          <w:top w:val="nil"/>
+          <w:left w:val="nil"/>
+          <w:bottom w:val="nil"/>
+          <w:right w:val="nil"/>
+          <w:between w:val="nil"/>
+          <w:bar w:val="nil"/>
+        </w:pBdr>
+        <w:ind w:left="720"/>
+        <w:rPr>
+          <w:rFonts w:eastAsia="Times New Roman"/>
+          <w:sz w:val="24"/>
+          <w:szCs w:val="24"/>
+        </w:rPr>
+      </w:pPr>
+      <w:r>
+        <w:rPr>
+          <w:rFonts w:eastAsia="Times New Roman"/>
+          <w:sz w:val="24"/>
+          <w:szCs w:val="24"/>
+        </w:rPr>
+        <w:t>URS3.6: The user will have access to a my events page which offers a more personalized list of events.</w:t>
       </w:r>
     </w:p>
     <w:p>
@@ -2507,7 +2560,13 @@
       </w:pPr>
       <w:bookmarkStart w:id="7" w:name="_Toc461997067"/>
       <w:r>
-        <w:t>4.0 Game Board Requirements</w:t>
+        <w:t xml:space="preserve">4.0 </w:t>
+      </w:r>
+      <w:r>
+        <w:t>General Functionality</w:t>
+      </w:r>
+      <w:r>
+        <w:t xml:space="preserve"> Requirements</w:t>
       </w:r>
       <w:bookmarkEnd w:id="7"/>
     </w:p>
@@ -2561,7 +2620,15 @@
           <w:sz w:val="24"/>
           <w:szCs w:val="24"/>
         </w:rPr>
-        <w:t>4.1: The cards that are included in any given game must be determined by the deck that is chosen at the start. The cards that are in the chosen deck, and each deck that comes before it, will make up the set of cards for that game.</w:t>
+        <w:t xml:space="preserve">4.1: </w:t>
+      </w:r>
+      <w:r>
+        <w:rPr>
+          <w:rFonts w:eastAsia="Times New Roman"/>
+          <w:sz w:val="24"/>
+          <w:szCs w:val="24"/>
+        </w:rPr>
+        <w:t>The user should be able to create events that include but are not limited to a title, description, time range, location, host, tags, attendees, suggested age, rating, cost, and other requirements.</w:t>
       </w:r>
     </w:p>
     <w:p>
@@ -2615,7 +2682,23 @@
           <w:sz w:val="24"/>
           <w:szCs w:val="24"/>
         </w:rPr>
-        <w:t xml:space="preserve">4.2: Players must have seven cards in play at all times. Five in your hand and two in the queue. This does not include cash, saved cards, carrots, food items, etc. </w:t>
+        <w:t xml:space="preserve">4.2: </w:t>
+      </w:r>
+      <w:r>
+        <w:rPr>
+          <w:rFonts w:eastAsia="Times New Roman"/>
+          <w:sz w:val="24"/>
+          <w:szCs w:val="24"/>
+        </w:rPr>
+        <w:t xml:space="preserve">Users should be able to see events on the map page which will also offers distance, </w:t>
+      </w:r>
+      <w:r>
+        <w:rPr>
+          <w:rFonts w:eastAsia="Times New Roman"/>
+          <w:sz w:val="24"/>
+          <w:szCs w:val="24"/>
+        </w:rPr>
+        <w:t>travel times, and allow search by distance.</w:t>
       </w:r>
     </w:p>
     <w:p>
@@ -2667,7 +2750,15 @@
           <w:sz w:val="24"/>
           <w:szCs w:val="24"/>
         </w:rPr>
-        <w:t>4.3: There are several different piles used during the game. Piles also change depending on the booster pack being used.</w:t>
+        <w:t xml:space="preserve">4.3: </w:t>
+      </w:r>
+      <w:r>
+        <w:rPr>
+          <w:rFonts w:eastAsia="Times New Roman"/>
+          <w:sz w:val="24"/>
+          <w:szCs w:val="24"/>
+        </w:rPr>
+        <w:t>The application should track what events the user has accepted and provide a warning if an event conflicts with another,</w:t>
       </w:r>
     </w:p>
     <w:p>
@@ -2719,7 +2810,15 @@
           <w:sz w:val="24"/>
           <w:szCs w:val="24"/>
         </w:rPr>
-        <w:t xml:space="preserve">4.4: There are a variety of dice in the game and exactly which are included in any given game shall depend of the deck that was chosen at the start. Additionally the die or dice that are in play in any given turn need to be determined by the cards in play and/or the one(s) chosen by the roller. </w:t>
+        <w:t xml:space="preserve">4.4: </w:t>
+      </w:r>
+      <w:r>
+        <w:rPr>
+          <w:rFonts w:eastAsia="Times New Roman"/>
+          <w:sz w:val="24"/>
+          <w:szCs w:val="24"/>
+        </w:rPr>
+        <w:t>The search page should allow the user to search at the very least by date, title, tags, and description.</w:t>
       </w:r>
     </w:p>
     <w:p>
@@ -2771,16 +2870,15 @@
           <w:sz w:val="24"/>
           <w:szCs w:val="24"/>
         </w:rPr>
-        <w:t xml:space="preserve">4.5: Pawns may be used in three ways. A pawn can act as a third colored bunny to create a Bunny Triplet, one of a specific color allows a player to re-roll </w:t>
-      </w:r>
-      <w:r>
-        <w:rPr>
-          <w:rFonts w:eastAsia="Times New Roman"/>
-          <w:sz w:val="24"/>
-          <w:szCs w:val="24"/>
-        </w:rPr>
-        <w:lastRenderedPageBreak/>
-        <w:t>the 12-sided die of the same color, and a pawn allows a player to use special P-Cards twice before discarding them.</w:t>
+        <w:t xml:space="preserve">4.5: </w:t>
+      </w:r>
+      <w:r>
+        <w:rPr>
+          <w:rFonts w:eastAsia="Times New Roman"/>
+          <w:sz w:val="24"/>
+          <w:szCs w:val="24"/>
+        </w:rPr>
+        <w:t>The profile page should allow the user to upload a picture, create an about section, and choose whether to share what events they are attending.</w:t>
       </w:r>
     </w:p>
     <w:p>
@@ -2832,223 +2930,23 @@
           <w:sz w:val="24"/>
           <w:szCs w:val="24"/>
         </w:rPr>
-        <w:t>4.6: The bunny circle is in front of the players and is where bunnies are placed to indicate that they are in play.</w:t>
-      </w:r>
-    </w:p>
-    <w:p>
-      <w:pPr>
-        <w:pBdr>
-          <w:top w:val="nil"/>
-          <w:left w:val="nil"/>
-          <w:bottom w:val="nil"/>
-          <w:right w:val="nil"/>
-          <w:between w:val="nil"/>
-          <w:bar w:val="nil"/>
-        </w:pBdr>
-        <w:ind w:left="720"/>
-        <w:rPr>
-          <w:rFonts w:eastAsia="Times New Roman"/>
-          <w:sz w:val="24"/>
-          <w:szCs w:val="24"/>
-        </w:rPr>
-      </w:pPr>
-    </w:p>
-    <w:p>
-      <w:pPr>
-        <w:pBdr>
-          <w:top w:val="nil"/>
-          <w:left w:val="nil"/>
-          <w:bottom w:val="nil"/>
-          <w:right w:val="nil"/>
-          <w:between w:val="nil"/>
-          <w:bar w:val="nil"/>
-        </w:pBdr>
-        <w:ind w:left="720"/>
-        <w:rPr>
-          <w:rFonts w:eastAsia="Times New Roman"/>
-          <w:sz w:val="24"/>
-          <w:szCs w:val="24"/>
-        </w:rPr>
-      </w:pPr>
-      <w:r>
-        <w:rPr>
-          <w:rFonts w:eastAsia="Times New Roman"/>
-          <w:sz w:val="24"/>
-          <w:szCs w:val="24"/>
-        </w:rPr>
-        <w:t>URS</w:t>
-      </w:r>
-      <w:r>
-        <w:rPr>
-          <w:rFonts w:eastAsia="Times New Roman"/>
-          <w:sz w:val="24"/>
-          <w:szCs w:val="24"/>
-        </w:rPr>
-        <w:t>4.7: General Requirements</w:t>
-      </w:r>
-      <w:r>
-        <w:rPr>
-          <w:rFonts w:eastAsia="Times New Roman"/>
-          <w:sz w:val="24"/>
-          <w:szCs w:val="24"/>
-        </w:rPr>
-        <w:t xml:space="preserve"> (Game Board)</w:t>
-      </w:r>
-    </w:p>
-    <w:p>
-      <w:pPr>
-        <w:pBdr>
-          <w:top w:val="nil"/>
-          <w:left w:val="nil"/>
-          <w:bottom w:val="nil"/>
-          <w:right w:val="nil"/>
-          <w:between w:val="nil"/>
-          <w:bar w:val="nil"/>
-        </w:pBdr>
-        <w:ind w:left="720"/>
-        <w:rPr>
-          <w:rFonts w:eastAsia="Times New Roman"/>
-          <w:sz w:val="24"/>
-          <w:szCs w:val="24"/>
-        </w:rPr>
-      </w:pPr>
-    </w:p>
-    <w:p>
-      <w:pPr>
-        <w:pBdr>
-          <w:top w:val="nil"/>
-          <w:left w:val="nil"/>
-          <w:bottom w:val="nil"/>
-          <w:right w:val="nil"/>
-          <w:between w:val="nil"/>
-          <w:bar w:val="nil"/>
-        </w:pBdr>
-        <w:ind w:left="1440"/>
-        <w:rPr>
-          <w:rFonts w:eastAsia="Times New Roman"/>
-          <w:sz w:val="24"/>
-          <w:szCs w:val="24"/>
-        </w:rPr>
-      </w:pPr>
-      <w:r>
-        <w:rPr>
-          <w:rFonts w:eastAsia="Times New Roman"/>
-          <w:sz w:val="24"/>
-          <w:szCs w:val="24"/>
-        </w:rPr>
-        <w:t>URS</w:t>
-      </w:r>
-      <w:r>
-        <w:rPr>
-          <w:rFonts w:eastAsia="Times New Roman"/>
-          <w:sz w:val="24"/>
-          <w:szCs w:val="24"/>
-        </w:rPr>
-        <w:t>4.7.1: Players shall not be able to see other players hands, except when a played card gives permission to see some or all of another player’s hand.</w:t>
-      </w:r>
-    </w:p>
-    <w:p>
-      <w:pPr>
-        <w:pBdr>
-          <w:top w:val="nil"/>
-          <w:left w:val="nil"/>
-          <w:bottom w:val="nil"/>
-          <w:right w:val="nil"/>
-          <w:between w:val="nil"/>
-          <w:bar w:val="nil"/>
-        </w:pBdr>
-        <w:ind w:left="1440"/>
-        <w:rPr>
-          <w:rFonts w:eastAsia="Times New Roman"/>
-          <w:sz w:val="24"/>
-          <w:szCs w:val="24"/>
-        </w:rPr>
-      </w:pPr>
-    </w:p>
-    <w:p>
-      <w:pPr>
-        <w:pBdr>
-          <w:top w:val="nil"/>
-          <w:left w:val="nil"/>
-          <w:bottom w:val="nil"/>
-          <w:right w:val="nil"/>
-          <w:between w:val="nil"/>
-          <w:bar w:val="nil"/>
-        </w:pBdr>
-        <w:ind w:left="1440"/>
-        <w:rPr>
-          <w:rFonts w:eastAsia="Times New Roman"/>
-          <w:sz w:val="24"/>
-          <w:szCs w:val="24"/>
-        </w:rPr>
-      </w:pPr>
-      <w:r>
-        <w:rPr>
-          <w:rFonts w:eastAsia="Times New Roman"/>
-          <w:sz w:val="24"/>
-          <w:szCs w:val="24"/>
-        </w:rPr>
-        <w:t>URS</w:t>
-      </w:r>
-      <w:r>
-        <w:rPr>
-          <w:rFonts w:eastAsia="Times New Roman"/>
-          <w:sz w:val="24"/>
-          <w:szCs w:val="24"/>
-        </w:rPr>
-        <w:t>4.7.2: The player at the bottom of the screen shall be the user on that computer. In other words, each computer shall display that player’s hand at the bottom of the screen.</w:t>
-      </w:r>
-    </w:p>
-    <w:p>
-      <w:pPr>
-        <w:pBdr>
-          <w:top w:val="nil"/>
-          <w:left w:val="nil"/>
-          <w:bottom w:val="nil"/>
-          <w:right w:val="nil"/>
-          <w:between w:val="nil"/>
-          <w:bar w:val="nil"/>
-        </w:pBdr>
-        <w:ind w:left="1440"/>
-        <w:rPr>
-          <w:rFonts w:eastAsia="Times New Roman"/>
-          <w:sz w:val="24"/>
-          <w:szCs w:val="24"/>
-        </w:rPr>
-      </w:pPr>
-    </w:p>
-    <w:p>
-      <w:pPr>
-        <w:pBdr>
-          <w:top w:val="nil"/>
-          <w:left w:val="nil"/>
-          <w:bottom w:val="nil"/>
-          <w:right w:val="nil"/>
-          <w:between w:val="nil"/>
-          <w:bar w:val="nil"/>
-        </w:pBdr>
-        <w:ind w:left="1440"/>
-        <w:rPr>
-          <w:rFonts w:eastAsia="Times New Roman"/>
-          <w:sz w:val="24"/>
-          <w:szCs w:val="24"/>
-        </w:rPr>
-      </w:pPr>
-      <w:r>
-        <w:rPr>
-          <w:rFonts w:eastAsia="Times New Roman"/>
-          <w:sz w:val="24"/>
-          <w:szCs w:val="24"/>
-        </w:rPr>
-        <w:t>URS</w:t>
-      </w:r>
-      <w:r>
-        <w:rPr>
-          <w:rFonts w:eastAsia="Times New Roman"/>
-          <w:sz w:val="24"/>
-          <w:szCs w:val="24"/>
-        </w:rPr>
-        <w:t>4.7.3: Any player shall be able to click on any played card on the board, or any card in the player’s hand, and be able to read the instructions on the card.</w:t>
+        <w:t xml:space="preserve">4.6: </w:t>
+      </w:r>
+      <w:r>
+        <w:rPr>
+          <w:rFonts w:eastAsia="Times New Roman"/>
+          <w:sz w:val="24"/>
+          <w:szCs w:val="24"/>
+        </w:rPr>
+        <w:t>The application should supp</w:t>
+      </w:r>
+      <w:r>
+        <w:rPr>
+          <w:rFonts w:eastAsia="Times New Roman"/>
+          <w:sz w:val="24"/>
+          <w:szCs w:val="24"/>
+        </w:rPr>
+        <w:t>ort notifications for at the very least letting the user know that an event the are attending is starting soon.</w:t>
       </w:r>
     </w:p>
     <w:p>
@@ -3082,8 +2980,6 @@
         </w:pBdr>
         <w:rPr>
           <w:rFonts w:eastAsia="Times New Roman"/>
-          <w:b/>
-          <w:bCs/>
           <w:sz w:val="24"/>
           <w:szCs w:val="24"/>
         </w:rPr>
@@ -3093,855 +2989,14 @@
       <w:pPr>
         <w:pStyle w:val="Heading1"/>
       </w:pPr>
-      <w:bookmarkStart w:id="8" w:name="_Toc461997068"/>
-      <w:r>
-        <w:t>5.0. Game Action Requirements</w:t>
+      <w:bookmarkStart w:id="8" w:name="_Toc461997069"/>
+      <w:r>
+        <w:t>6</w:t>
+      </w:r>
+      <w:r>
+        <w:t>.0 Revision History</w:t>
       </w:r>
       <w:bookmarkEnd w:id="8"/>
-    </w:p>
-    <w:p>
-      <w:pPr>
-        <w:pBdr>
-          <w:top w:val="nil"/>
-          <w:left w:val="nil"/>
-          <w:bottom w:val="nil"/>
-          <w:right w:val="nil"/>
-          <w:between w:val="nil"/>
-          <w:bar w:val="nil"/>
-        </w:pBdr>
-        <w:rPr>
-          <w:rFonts w:eastAsia="Times New Roman"/>
-          <w:b/>
-          <w:bCs/>
-          <w:sz w:val="24"/>
-          <w:szCs w:val="24"/>
-        </w:rPr>
-      </w:pPr>
-    </w:p>
-    <w:p>
-      <w:pPr>
-        <w:pBdr>
-          <w:top w:val="nil"/>
-          <w:left w:val="nil"/>
-          <w:bottom w:val="nil"/>
-          <w:right w:val="nil"/>
-          <w:between w:val="nil"/>
-          <w:bar w:val="nil"/>
-        </w:pBdr>
-        <w:rPr>
-          <w:rFonts w:eastAsia="Times New Roman"/>
-          <w:b/>
-          <w:bCs/>
-          <w:sz w:val="24"/>
-          <w:szCs w:val="24"/>
-        </w:rPr>
-      </w:pPr>
-      <w:r>
-        <w:rPr>
-          <w:rFonts w:eastAsia="Times New Roman"/>
-          <w:b/>
-          <w:bCs/>
-          <w:sz w:val="24"/>
-          <w:szCs w:val="24"/>
-        </w:rPr>
-        <w:tab/>
-      </w:r>
-      <w:r>
-        <w:rPr>
-          <w:rFonts w:eastAsia="Times New Roman"/>
-          <w:sz w:val="24"/>
-          <w:szCs w:val="24"/>
-        </w:rPr>
-        <w:t>URS</w:t>
-      </w:r>
-      <w:r>
-        <w:rPr>
-          <w:rFonts w:eastAsia="Times New Roman"/>
-          <w:sz w:val="24"/>
-          <w:szCs w:val="24"/>
-        </w:rPr>
-        <w:t>5.1: The game will automatically setup the start of the game</w:t>
-      </w:r>
-    </w:p>
-    <w:p>
-      <w:pPr>
-        <w:pBdr>
-          <w:top w:val="nil"/>
-          <w:left w:val="nil"/>
-          <w:bottom w:val="nil"/>
-          <w:right w:val="nil"/>
-          <w:between w:val="nil"/>
-          <w:bar w:val="nil"/>
-        </w:pBdr>
-        <w:rPr>
-          <w:rFonts w:eastAsia="Times New Roman"/>
-          <w:sz w:val="24"/>
-          <w:szCs w:val="24"/>
-        </w:rPr>
-      </w:pPr>
-    </w:p>
-    <w:p>
-      <w:pPr>
-        <w:pBdr>
-          <w:top w:val="nil"/>
-          <w:left w:val="nil"/>
-          <w:bottom w:val="nil"/>
-          <w:right w:val="nil"/>
-          <w:between w:val="nil"/>
-          <w:bar w:val="nil"/>
-        </w:pBdr>
-        <w:ind w:left="1440"/>
-        <w:rPr>
-          <w:rFonts w:eastAsia="Times New Roman"/>
-          <w:sz w:val="24"/>
-          <w:szCs w:val="24"/>
-        </w:rPr>
-      </w:pPr>
-      <w:r>
-        <w:rPr>
-          <w:rFonts w:eastAsia="Times New Roman"/>
-          <w:sz w:val="24"/>
-          <w:szCs w:val="24"/>
-        </w:rPr>
-        <w:t>URS</w:t>
-      </w:r>
-      <w:r>
-        <w:rPr>
-          <w:rFonts w:eastAsia="Times New Roman"/>
-          <w:sz w:val="24"/>
-          <w:szCs w:val="24"/>
-        </w:rPr>
-        <w:t>5.1.1: The game shall shuffle all necessary decks so that all cards in that deck are in a completely random order.</w:t>
-      </w:r>
-    </w:p>
-    <w:p>
-      <w:pPr>
-        <w:pBdr>
-          <w:top w:val="nil"/>
-          <w:left w:val="nil"/>
-          <w:bottom w:val="nil"/>
-          <w:right w:val="nil"/>
-          <w:between w:val="nil"/>
-          <w:bar w:val="nil"/>
-        </w:pBdr>
-        <w:ind w:left="1440"/>
-        <w:rPr>
-          <w:rFonts w:eastAsia="Times New Roman"/>
-          <w:sz w:val="24"/>
-          <w:szCs w:val="24"/>
-        </w:rPr>
-      </w:pPr>
-    </w:p>
-    <w:p>
-      <w:pPr>
-        <w:pBdr>
-          <w:top w:val="nil"/>
-          <w:left w:val="nil"/>
-          <w:bottom w:val="nil"/>
-          <w:right w:val="nil"/>
-          <w:between w:val="nil"/>
-          <w:bar w:val="nil"/>
-        </w:pBdr>
-        <w:ind w:left="1440"/>
-        <w:rPr>
-          <w:rFonts w:eastAsia="Times New Roman"/>
-          <w:sz w:val="24"/>
-          <w:szCs w:val="24"/>
-        </w:rPr>
-      </w:pPr>
-      <w:r>
-        <w:rPr>
-          <w:rFonts w:eastAsia="Times New Roman"/>
-          <w:sz w:val="24"/>
-          <w:szCs w:val="24"/>
-        </w:rPr>
-        <w:t>URS</w:t>
-      </w:r>
-      <w:r>
-        <w:rPr>
-          <w:rFonts w:eastAsia="Times New Roman"/>
-          <w:sz w:val="24"/>
-          <w:szCs w:val="24"/>
-        </w:rPr>
-        <w:t>5.1.2: The game shall set up all necessary piles on the game board in accordance with the booster deck that is being used.</w:t>
-      </w:r>
-    </w:p>
-    <w:p>
-      <w:pPr>
-        <w:pBdr>
-          <w:top w:val="nil"/>
-          <w:left w:val="nil"/>
-          <w:bottom w:val="nil"/>
-          <w:right w:val="nil"/>
-          <w:between w:val="nil"/>
-          <w:bar w:val="nil"/>
-        </w:pBdr>
-        <w:ind w:left="1440"/>
-        <w:rPr>
-          <w:rFonts w:eastAsia="Times New Roman"/>
-          <w:sz w:val="24"/>
-          <w:szCs w:val="24"/>
-        </w:rPr>
-      </w:pPr>
-    </w:p>
-    <w:p>
-      <w:pPr>
-        <w:pBdr>
-          <w:top w:val="nil"/>
-          <w:left w:val="nil"/>
-          <w:bottom w:val="nil"/>
-          <w:right w:val="nil"/>
-          <w:between w:val="nil"/>
-          <w:bar w:val="nil"/>
-        </w:pBdr>
-        <w:ind w:left="1440"/>
-        <w:rPr>
-          <w:rFonts w:eastAsia="Times New Roman"/>
-          <w:sz w:val="24"/>
-          <w:szCs w:val="24"/>
-        </w:rPr>
-      </w:pPr>
-      <w:r>
-        <w:rPr>
-          <w:rFonts w:eastAsia="Times New Roman"/>
-          <w:sz w:val="24"/>
-          <w:szCs w:val="24"/>
-        </w:rPr>
-        <w:t>URS</w:t>
-      </w:r>
-      <w:r>
-        <w:rPr>
-          <w:rFonts w:eastAsia="Times New Roman"/>
-          <w:sz w:val="24"/>
-          <w:szCs w:val="24"/>
-        </w:rPr>
-        <w:t>5.1.3: Seven cards shall be dealt to everyone.</w:t>
-      </w:r>
-    </w:p>
-    <w:p>
-      <w:pPr>
-        <w:pBdr>
-          <w:top w:val="nil"/>
-          <w:left w:val="nil"/>
-          <w:bottom w:val="nil"/>
-          <w:right w:val="nil"/>
-          <w:between w:val="nil"/>
-          <w:bar w:val="nil"/>
-        </w:pBdr>
-        <w:ind w:left="1440"/>
-        <w:rPr>
-          <w:rFonts w:eastAsia="Times New Roman"/>
-          <w:sz w:val="24"/>
-          <w:szCs w:val="24"/>
-        </w:rPr>
-      </w:pPr>
-    </w:p>
-    <w:p>
-      <w:pPr>
-        <w:pBdr>
-          <w:top w:val="nil"/>
-          <w:left w:val="nil"/>
-          <w:bottom w:val="nil"/>
-          <w:right w:val="nil"/>
-          <w:between w:val="nil"/>
-          <w:bar w:val="nil"/>
-        </w:pBdr>
-        <w:rPr>
-          <w:rFonts w:eastAsia="Times New Roman"/>
-          <w:sz w:val="24"/>
-          <w:szCs w:val="24"/>
-        </w:rPr>
-      </w:pPr>
-      <w:r>
-        <w:rPr>
-          <w:rFonts w:eastAsia="Times New Roman"/>
-          <w:sz w:val="24"/>
-          <w:szCs w:val="24"/>
-        </w:rPr>
-        <w:tab/>
-      </w:r>
-      <w:r>
-        <w:rPr>
-          <w:rFonts w:eastAsia="Times New Roman"/>
-          <w:sz w:val="24"/>
-          <w:szCs w:val="24"/>
-        </w:rPr>
-        <w:tab/>
-      </w:r>
-      <w:r>
-        <w:rPr>
-          <w:rFonts w:eastAsia="Times New Roman"/>
-          <w:sz w:val="24"/>
-          <w:szCs w:val="24"/>
-        </w:rPr>
-        <w:t>URS</w:t>
-      </w:r>
-      <w:r>
-        <w:rPr>
-          <w:rFonts w:eastAsia="Times New Roman"/>
-          <w:sz w:val="24"/>
-          <w:szCs w:val="24"/>
-        </w:rPr>
-        <w:t>5.1.4: A die is rolled to see who starts the game. High roll goes first.</w:t>
-      </w:r>
-    </w:p>
-    <w:p>
-      <w:pPr>
-        <w:pBdr>
-          <w:top w:val="nil"/>
-          <w:left w:val="nil"/>
-          <w:bottom w:val="nil"/>
-          <w:right w:val="nil"/>
-          <w:between w:val="nil"/>
-          <w:bar w:val="nil"/>
-        </w:pBdr>
-        <w:rPr>
-          <w:rFonts w:eastAsia="Times New Roman"/>
-          <w:sz w:val="24"/>
-          <w:szCs w:val="24"/>
-        </w:rPr>
-      </w:pPr>
-    </w:p>
-    <w:p>
-      <w:pPr>
-        <w:pBdr>
-          <w:top w:val="nil"/>
-          <w:left w:val="nil"/>
-          <w:bottom w:val="nil"/>
-          <w:right w:val="nil"/>
-          <w:between w:val="nil"/>
-          <w:bar w:val="nil"/>
-        </w:pBdr>
-        <w:ind w:left="720"/>
-        <w:rPr>
-          <w:rFonts w:eastAsia="Times New Roman"/>
-          <w:sz w:val="24"/>
-          <w:szCs w:val="24"/>
-        </w:rPr>
-      </w:pPr>
-      <w:r>
-        <w:rPr>
-          <w:rFonts w:eastAsia="Times New Roman"/>
-          <w:sz w:val="24"/>
-          <w:szCs w:val="24"/>
-        </w:rPr>
-        <w:t>URS</w:t>
-      </w:r>
-      <w:r>
-        <w:rPr>
-          <w:rFonts w:eastAsia="Times New Roman"/>
-          <w:sz w:val="24"/>
-          <w:szCs w:val="24"/>
-        </w:rPr>
-        <w:t>5.2: The game flow will be partially managed by the game system and partially by user input.</w:t>
-      </w:r>
-    </w:p>
-    <w:p>
-      <w:pPr>
-        <w:pBdr>
-          <w:top w:val="nil"/>
-          <w:left w:val="nil"/>
-          <w:bottom w:val="nil"/>
-          <w:right w:val="nil"/>
-          <w:between w:val="nil"/>
-          <w:bar w:val="nil"/>
-        </w:pBdr>
-        <w:ind w:firstLine="720"/>
-        <w:rPr>
-          <w:rFonts w:eastAsia="Times New Roman"/>
-          <w:sz w:val="24"/>
-          <w:szCs w:val="24"/>
-        </w:rPr>
-      </w:pPr>
-    </w:p>
-    <w:p>
-      <w:pPr>
-        <w:pBdr>
-          <w:top w:val="nil"/>
-          <w:left w:val="nil"/>
-          <w:bottom w:val="nil"/>
-          <w:right w:val="nil"/>
-          <w:between w:val="nil"/>
-          <w:bar w:val="nil"/>
-        </w:pBdr>
-        <w:ind w:left="1440"/>
-        <w:rPr>
-          <w:rFonts w:eastAsia="Times New Roman"/>
-          <w:sz w:val="24"/>
-          <w:szCs w:val="24"/>
-        </w:rPr>
-      </w:pPr>
-      <w:r>
-        <w:rPr>
-          <w:rFonts w:eastAsia="Times New Roman"/>
-          <w:sz w:val="24"/>
-          <w:szCs w:val="24"/>
-        </w:rPr>
-        <w:lastRenderedPageBreak/>
-        <w:t>URS</w:t>
-      </w:r>
-      <w:r>
-        <w:rPr>
-          <w:rFonts w:eastAsia="Times New Roman"/>
-          <w:sz w:val="24"/>
-          <w:szCs w:val="24"/>
-        </w:rPr>
-        <w:t xml:space="preserve">5.2.1: Every player will be given a turn, one after the other going in a clockwise fashion. </w:t>
-      </w:r>
-    </w:p>
-    <w:p>
-      <w:pPr>
-        <w:pBdr>
-          <w:top w:val="nil"/>
-          <w:left w:val="nil"/>
-          <w:bottom w:val="nil"/>
-          <w:right w:val="nil"/>
-          <w:between w:val="nil"/>
-          <w:bar w:val="nil"/>
-        </w:pBdr>
-        <w:ind w:left="2160"/>
-        <w:rPr>
-          <w:rFonts w:eastAsia="Times New Roman"/>
-          <w:sz w:val="24"/>
-          <w:szCs w:val="24"/>
-        </w:rPr>
-      </w:pPr>
-    </w:p>
-    <w:p>
-      <w:pPr>
-        <w:pBdr>
-          <w:top w:val="nil"/>
-          <w:left w:val="nil"/>
-          <w:bottom w:val="nil"/>
-          <w:right w:val="nil"/>
-          <w:between w:val="nil"/>
-          <w:bar w:val="nil"/>
-        </w:pBdr>
-        <w:ind w:left="1440"/>
-        <w:rPr>
-          <w:rFonts w:eastAsia="Times New Roman"/>
-          <w:sz w:val="24"/>
-          <w:szCs w:val="24"/>
-        </w:rPr>
-      </w:pPr>
-      <w:r>
-        <w:rPr>
-          <w:rFonts w:eastAsia="Times New Roman"/>
-          <w:sz w:val="24"/>
-          <w:szCs w:val="24"/>
-        </w:rPr>
-        <w:t>URS</w:t>
-      </w:r>
-      <w:r>
-        <w:rPr>
-          <w:rFonts w:eastAsia="Times New Roman"/>
-          <w:sz w:val="24"/>
-          <w:szCs w:val="24"/>
-        </w:rPr>
-        <w:t xml:space="preserve">5.2.2: When a card is played, the instructions on the card must be executed or any other indications on the card which define a rule or an action. </w:t>
-      </w:r>
-    </w:p>
-    <w:p>
-      <w:pPr>
-        <w:pBdr>
-          <w:top w:val="nil"/>
-          <w:left w:val="nil"/>
-          <w:bottom w:val="nil"/>
-          <w:right w:val="nil"/>
-          <w:between w:val="nil"/>
-          <w:bar w:val="nil"/>
-        </w:pBdr>
-        <w:ind w:firstLine="720"/>
-        <w:rPr>
-          <w:rFonts w:eastAsia="Times New Roman"/>
-          <w:sz w:val="24"/>
-          <w:szCs w:val="24"/>
-        </w:rPr>
-      </w:pPr>
-    </w:p>
-    <w:p>
-      <w:pPr>
-        <w:pBdr>
-          <w:top w:val="nil"/>
-          <w:left w:val="nil"/>
-          <w:bottom w:val="nil"/>
-          <w:right w:val="nil"/>
-          <w:between w:val="nil"/>
-          <w:bar w:val="nil"/>
-        </w:pBdr>
-        <w:ind w:firstLine="720"/>
-        <w:rPr>
-          <w:rFonts w:eastAsia="Times New Roman"/>
-          <w:sz w:val="24"/>
-          <w:szCs w:val="24"/>
-        </w:rPr>
-      </w:pPr>
-      <w:r>
-        <w:rPr>
-          <w:rFonts w:eastAsia="Times New Roman"/>
-          <w:sz w:val="24"/>
-          <w:szCs w:val="24"/>
-        </w:rPr>
-        <w:t>URS</w:t>
-      </w:r>
-      <w:r>
-        <w:rPr>
-          <w:rFonts w:eastAsia="Times New Roman"/>
-          <w:sz w:val="24"/>
-          <w:szCs w:val="24"/>
-        </w:rPr>
-        <w:t xml:space="preserve">5.3: The ending of the game will be managed automatically. </w:t>
-      </w:r>
-    </w:p>
-    <w:p>
-      <w:pPr>
-        <w:pBdr>
-          <w:top w:val="nil"/>
-          <w:left w:val="nil"/>
-          <w:bottom w:val="nil"/>
-          <w:right w:val="nil"/>
-          <w:between w:val="nil"/>
-          <w:bar w:val="nil"/>
-        </w:pBdr>
-        <w:ind w:firstLine="720"/>
-        <w:rPr>
-          <w:rFonts w:eastAsia="Times New Roman"/>
-          <w:sz w:val="24"/>
-          <w:szCs w:val="24"/>
-        </w:rPr>
-      </w:pPr>
-    </w:p>
-    <w:p>
-      <w:pPr>
-        <w:pBdr>
-          <w:top w:val="nil"/>
-          <w:left w:val="nil"/>
-          <w:bottom w:val="nil"/>
-          <w:right w:val="nil"/>
-          <w:between w:val="nil"/>
-          <w:bar w:val="nil"/>
-        </w:pBdr>
-        <w:ind w:left="1440"/>
-        <w:rPr>
-          <w:rFonts w:eastAsia="Times New Roman"/>
-          <w:sz w:val="24"/>
-          <w:szCs w:val="24"/>
-        </w:rPr>
-      </w:pPr>
-      <w:r>
-        <w:rPr>
-          <w:rFonts w:eastAsia="Times New Roman"/>
-          <w:sz w:val="24"/>
-          <w:szCs w:val="24"/>
-        </w:rPr>
-        <w:t>URS</w:t>
-      </w:r>
-      <w:r>
-        <w:rPr>
-          <w:rFonts w:eastAsia="Times New Roman"/>
-          <w:sz w:val="24"/>
-          <w:szCs w:val="24"/>
-        </w:rPr>
-        <w:t>5.3.1: The game ends when the final carrot is drawn, and this should be automatically detected.</w:t>
-      </w:r>
-    </w:p>
-    <w:p>
-      <w:pPr>
-        <w:pBdr>
-          <w:top w:val="nil"/>
-          <w:left w:val="nil"/>
-          <w:bottom w:val="nil"/>
-          <w:right w:val="nil"/>
-          <w:between w:val="nil"/>
-          <w:bar w:val="nil"/>
-        </w:pBdr>
-        <w:ind w:left="1440"/>
-        <w:rPr>
-          <w:rFonts w:eastAsia="Times New Roman"/>
-          <w:b/>
-          <w:bCs/>
-          <w:sz w:val="24"/>
-          <w:szCs w:val="24"/>
-        </w:rPr>
-      </w:pPr>
-    </w:p>
-    <w:p>
-      <w:pPr>
-        <w:pBdr>
-          <w:top w:val="nil"/>
-          <w:left w:val="nil"/>
-          <w:bottom w:val="nil"/>
-          <w:right w:val="nil"/>
-          <w:between w:val="nil"/>
-          <w:bar w:val="nil"/>
-        </w:pBdr>
-        <w:ind w:left="1440"/>
-        <w:rPr>
-          <w:rFonts w:eastAsia="Times New Roman"/>
-          <w:sz w:val="24"/>
-          <w:szCs w:val="24"/>
-        </w:rPr>
-      </w:pPr>
-      <w:r>
-        <w:rPr>
-          <w:rFonts w:eastAsia="Times New Roman"/>
-          <w:sz w:val="24"/>
-          <w:szCs w:val="24"/>
-        </w:rPr>
-        <w:t>URS</w:t>
-      </w:r>
-      <w:r>
-        <w:rPr>
-          <w:rFonts w:eastAsia="Times New Roman"/>
-          <w:sz w:val="24"/>
-          <w:szCs w:val="24"/>
-        </w:rPr>
-        <w:t xml:space="preserve">5.3.2: If a player has no live bunnies when the game ends, that player cannot win the game. </w:t>
-      </w:r>
-    </w:p>
-    <w:p>
-      <w:pPr>
-        <w:pBdr>
-          <w:top w:val="nil"/>
-          <w:left w:val="nil"/>
-          <w:bottom w:val="nil"/>
-          <w:right w:val="nil"/>
-          <w:between w:val="nil"/>
-          <w:bar w:val="nil"/>
-        </w:pBdr>
-        <w:ind w:left="1440"/>
-        <w:rPr>
-          <w:rFonts w:eastAsia="Times New Roman"/>
-          <w:sz w:val="24"/>
-          <w:szCs w:val="24"/>
-        </w:rPr>
-      </w:pPr>
-    </w:p>
-    <w:p>
-      <w:pPr>
-        <w:pBdr>
-          <w:top w:val="nil"/>
-          <w:left w:val="nil"/>
-          <w:bottom w:val="nil"/>
-          <w:right w:val="nil"/>
-          <w:between w:val="nil"/>
-          <w:bar w:val="nil"/>
-        </w:pBdr>
-        <w:ind w:left="1440"/>
-        <w:rPr>
-          <w:rFonts w:eastAsia="Times New Roman"/>
-          <w:sz w:val="24"/>
-          <w:szCs w:val="24"/>
-        </w:rPr>
-      </w:pPr>
-      <w:r>
-        <w:rPr>
-          <w:rFonts w:eastAsia="Times New Roman"/>
-          <w:sz w:val="24"/>
-          <w:szCs w:val="24"/>
-        </w:rPr>
-        <w:t>URS</w:t>
-      </w:r>
-      <w:r>
-        <w:rPr>
-          <w:rFonts w:eastAsia="Times New Roman"/>
-          <w:sz w:val="24"/>
-          <w:szCs w:val="24"/>
-        </w:rPr>
-        <w:t xml:space="preserve">5.3.3: The winner shall be revealed by looking at the bottom card on the secondary small deck of carrot cards. </w:t>
-      </w:r>
-    </w:p>
-    <w:p>
-      <w:pPr>
-        <w:pBdr>
-          <w:top w:val="nil"/>
-          <w:left w:val="nil"/>
-          <w:bottom w:val="nil"/>
-          <w:right w:val="nil"/>
-          <w:between w:val="nil"/>
-          <w:bar w:val="nil"/>
-        </w:pBdr>
-        <w:ind w:left="1440"/>
-        <w:rPr>
-          <w:rFonts w:eastAsia="Times New Roman"/>
-          <w:sz w:val="24"/>
-          <w:szCs w:val="24"/>
-        </w:rPr>
-      </w:pPr>
-    </w:p>
-    <w:p>
-      <w:pPr>
-        <w:pBdr>
-          <w:top w:val="nil"/>
-          <w:left w:val="nil"/>
-          <w:bottom w:val="nil"/>
-          <w:right w:val="nil"/>
-          <w:between w:val="nil"/>
-          <w:bar w:val="nil"/>
-        </w:pBdr>
-        <w:ind w:left="720"/>
-        <w:rPr>
-          <w:rFonts w:eastAsia="Times New Roman"/>
-          <w:sz w:val="24"/>
-          <w:szCs w:val="24"/>
-        </w:rPr>
-      </w:pPr>
-      <w:r>
-        <w:rPr>
-          <w:rFonts w:eastAsia="Times New Roman"/>
-          <w:sz w:val="24"/>
-          <w:szCs w:val="24"/>
-        </w:rPr>
-        <w:t>URS</w:t>
-      </w:r>
-      <w:r>
-        <w:rPr>
-          <w:rFonts w:eastAsia="Times New Roman"/>
-          <w:sz w:val="24"/>
-          <w:szCs w:val="24"/>
-        </w:rPr>
-        <w:t>5.4: General Requirement</w:t>
-      </w:r>
-      <w:r>
-        <w:rPr>
-          <w:rFonts w:eastAsia="Times New Roman"/>
-          <w:sz w:val="24"/>
-          <w:szCs w:val="24"/>
-        </w:rPr>
-        <w:t xml:space="preserve"> (Game Action)</w:t>
-      </w:r>
-    </w:p>
-    <w:p>
-      <w:pPr>
-        <w:pBdr>
-          <w:top w:val="nil"/>
-          <w:left w:val="nil"/>
-          <w:bottom w:val="nil"/>
-          <w:right w:val="nil"/>
-          <w:between w:val="nil"/>
-          <w:bar w:val="nil"/>
-        </w:pBdr>
-        <w:ind w:left="720"/>
-        <w:rPr>
-          <w:rFonts w:eastAsia="Times New Roman"/>
-          <w:sz w:val="24"/>
-          <w:szCs w:val="24"/>
-        </w:rPr>
-      </w:pPr>
-    </w:p>
-    <w:p>
-      <w:pPr>
-        <w:pBdr>
-          <w:top w:val="nil"/>
-          <w:left w:val="nil"/>
-          <w:bottom w:val="nil"/>
-          <w:right w:val="nil"/>
-          <w:between w:val="nil"/>
-          <w:bar w:val="nil"/>
-        </w:pBdr>
-        <w:ind w:left="1440"/>
-        <w:rPr>
-          <w:rFonts w:eastAsia="Times New Roman"/>
-          <w:sz w:val="24"/>
-          <w:szCs w:val="24"/>
-        </w:rPr>
-      </w:pPr>
-      <w:r>
-        <w:rPr>
-          <w:rFonts w:eastAsia="Times New Roman"/>
-          <w:sz w:val="24"/>
-          <w:szCs w:val="24"/>
-        </w:rPr>
-        <w:t>URS</w:t>
-      </w:r>
-      <w:r>
-        <w:rPr>
-          <w:rFonts w:eastAsia="Times New Roman"/>
-          <w:sz w:val="24"/>
-          <w:szCs w:val="24"/>
-        </w:rPr>
-        <w:t xml:space="preserve">5.4.1: The top and bottom run cards will not be allowed to be changed, moved, or exchanged, unless a card is played by any player giving directions to do otherwise. </w:t>
-      </w:r>
-    </w:p>
-    <w:p>
-      <w:pPr>
-        <w:pBdr>
-          <w:top w:val="nil"/>
-          <w:left w:val="nil"/>
-          <w:bottom w:val="nil"/>
-          <w:right w:val="nil"/>
-          <w:between w:val="nil"/>
-          <w:bar w:val="nil"/>
-        </w:pBdr>
-        <w:ind w:left="1440"/>
-        <w:rPr>
-          <w:rFonts w:eastAsia="Times New Roman"/>
-          <w:sz w:val="24"/>
-          <w:szCs w:val="24"/>
-        </w:rPr>
-      </w:pPr>
-      <w:r>
-        <w:rPr>
-          <w:rFonts w:eastAsia="Times New Roman"/>
-          <w:sz w:val="24"/>
-          <w:szCs w:val="24"/>
-        </w:rPr>
-        <w:t>URS</w:t>
-      </w:r>
-      <w:r>
-        <w:rPr>
-          <w:rFonts w:eastAsia="Times New Roman"/>
-          <w:sz w:val="24"/>
-          <w:szCs w:val="24"/>
-        </w:rPr>
-        <w:t>5.4.2: When a card is played or discarded, the game shall pause long enough and give some sort of a message to the rest of the players so they all know what action has taken place.</w:t>
-      </w:r>
-    </w:p>
-    <w:p>
-      <w:pPr>
-        <w:pBdr>
-          <w:top w:val="nil"/>
-          <w:left w:val="nil"/>
-          <w:bottom w:val="nil"/>
-          <w:right w:val="nil"/>
-          <w:between w:val="nil"/>
-          <w:bar w:val="nil"/>
-        </w:pBdr>
-        <w:rPr>
-          <w:rFonts w:eastAsia="Times New Roman"/>
-          <w:b/>
-          <w:bCs/>
-          <w:sz w:val="24"/>
-          <w:szCs w:val="24"/>
-        </w:rPr>
-      </w:pPr>
-    </w:p>
-    <w:p>
-      <w:pPr>
-        <w:pBdr>
-          <w:top w:val="nil"/>
-          <w:left w:val="nil"/>
-          <w:bottom w:val="nil"/>
-          <w:right w:val="nil"/>
-          <w:between w:val="nil"/>
-          <w:bar w:val="nil"/>
-        </w:pBdr>
-        <w:rPr>
-          <w:rFonts w:eastAsia="Times New Roman"/>
-          <w:sz w:val="24"/>
-          <w:szCs w:val="24"/>
-        </w:rPr>
-      </w:pPr>
-    </w:p>
-    <w:p>
-      <w:pPr>
-        <w:pStyle w:val="Heading1"/>
-      </w:pPr>
-      <w:bookmarkStart w:id="9" w:name="_Toc461997069"/>
-      <w:r>
-        <w:t>7.0 Revision History</w:t>
-      </w:r>
-      <w:bookmarkEnd w:id="9"/>
     </w:p>
     <w:p>
       <w:pPr>
@@ -4001,9 +3056,9 @@
         <w:tblLook w:val="04A0" w:firstRow="1" w:lastRow="0" w:firstColumn="1" w:lastColumn="0" w:noHBand="0" w:noVBand="1"/>
       </w:tblPr>
       <w:tblGrid>
-        <w:gridCol w:w="2159"/>
-        <w:gridCol w:w="1440"/>
-        <w:gridCol w:w="5332"/>
+        <w:gridCol w:w="2110"/>
+        <w:gridCol w:w="1406"/>
+        <w:gridCol w:w="5209"/>
       </w:tblGrid>
       <w:tr>
         <w:tc>
@@ -4255,132 +3310,6 @@
           </w:p>
         </w:tc>
       </w:tr>
-      <w:tr>
-        <w:tc>
-          <w:tcPr>
-            <w:tcW w:w="1209" w:type="pct"/>
-            <w:tcBorders>
-              <w:top w:val="single" w:sz="8" w:space="0" w:color="000000"/>
-              <w:left w:val="single" w:sz="8" w:space="0" w:color="000000"/>
-              <w:bottom w:val="single" w:sz="8" w:space="0" w:color="000000"/>
-              <w:right w:val="single" w:sz="8" w:space="0" w:color="000000"/>
-            </w:tcBorders>
-            <w:tcMar>
-              <w:top w:w="100" w:type="dxa"/>
-              <w:left w:w="100" w:type="dxa"/>
-              <w:bottom w:w="100" w:type="dxa"/>
-              <w:right w:w="100" w:type="dxa"/>
-            </w:tcMar>
-          </w:tcPr>
-          <w:p>
-            <w:pPr>
-              <w:pBdr>
-                <w:top w:val="nil"/>
-                <w:left w:val="nil"/>
-                <w:bottom w:val="nil"/>
-                <w:right w:val="nil"/>
-                <w:between w:val="nil"/>
-                <w:bar w:val="nil"/>
-              </w:pBdr>
-              <w:spacing w:line="240" w:lineRule="auto"/>
-              <w:jc w:val="center"/>
-            </w:pPr>
-          </w:p>
-        </w:tc>
-        <w:tc>
-          <w:tcPr>
-            <w:tcW w:w="806" w:type="pct"/>
-            <w:tcBorders>
-              <w:top w:val="single" w:sz="8" w:space="0" w:color="000000"/>
-              <w:left w:val="single" w:sz="8" w:space="0" w:color="000000"/>
-              <w:bottom w:val="single" w:sz="8" w:space="0" w:color="000000"/>
-              <w:right w:val="single" w:sz="8" w:space="0" w:color="000000"/>
-            </w:tcBorders>
-            <w:tcMar>
-              <w:top w:w="100" w:type="dxa"/>
-              <w:left w:w="100" w:type="dxa"/>
-              <w:bottom w:w="100" w:type="dxa"/>
-              <w:right w:w="100" w:type="dxa"/>
-            </w:tcMar>
-          </w:tcPr>
-          <w:p>
-            <w:pPr>
-              <w:pBdr>
-                <w:top w:val="nil"/>
-                <w:left w:val="nil"/>
-                <w:bottom w:val="nil"/>
-                <w:right w:val="nil"/>
-                <w:between w:val="nil"/>
-                <w:bar w:val="nil"/>
-              </w:pBdr>
-              <w:spacing w:line="240" w:lineRule="auto"/>
-              <w:jc w:val="center"/>
-            </w:pPr>
-            <w:r>
-              <w:rPr>
-                <w:rFonts w:eastAsia="Times New Roman"/>
-                <w:sz w:val="24"/>
-                <w:szCs w:val="24"/>
-              </w:rPr>
-              <w:t>2</w:t>
-            </w:r>
-            <w:r>
-              <w:rPr>
-                <w:rFonts w:eastAsia="Times New Roman"/>
-                <w:sz w:val="24"/>
-                <w:szCs w:val="24"/>
-              </w:rPr>
-              <w:t>.0</w:t>
-            </w:r>
-          </w:p>
-        </w:tc>
-        <w:tc>
-          <w:tcPr>
-            <w:tcW w:w="2985" w:type="pct"/>
-            <w:tcBorders>
-              <w:top w:val="single" w:sz="8" w:space="0" w:color="000000"/>
-              <w:left w:val="single" w:sz="8" w:space="0" w:color="000000"/>
-              <w:bottom w:val="single" w:sz="8" w:space="0" w:color="000000"/>
-              <w:right w:val="single" w:sz="8" w:space="0" w:color="000000"/>
-            </w:tcBorders>
-            <w:tcMar>
-              <w:top w:w="100" w:type="dxa"/>
-              <w:left w:w="100" w:type="dxa"/>
-              <w:bottom w:w="100" w:type="dxa"/>
-              <w:right w:w="100" w:type="dxa"/>
-            </w:tcMar>
-          </w:tcPr>
-          <w:p>
-            <w:pPr>
-              <w:pBdr>
-                <w:top w:val="nil"/>
-                <w:left w:val="nil"/>
-                <w:bottom w:val="nil"/>
-                <w:right w:val="nil"/>
-                <w:between w:val="nil"/>
-                <w:bar w:val="nil"/>
-              </w:pBdr>
-              <w:spacing w:line="240" w:lineRule="auto"/>
-            </w:pPr>
-            <w:r>
-              <w:rPr>
-                <w:rFonts w:eastAsia="Times New Roman"/>
-                <w:sz w:val="24"/>
-                <w:szCs w:val="24"/>
-              </w:rPr>
-              <w:t>Updated URS</w:t>
-            </w:r>
-            <w:r>
-              <w:rPr>
-                <w:rFonts w:eastAsia="Times New Roman"/>
-                <w:sz w:val="24"/>
-                <w:szCs w:val="24"/>
-              </w:rPr>
-              <w:t xml:space="preserve"> </w:t>
-            </w:r>
-          </w:p>
-        </w:tc>
-      </w:tr>
     </w:tbl>
     <w:p>
       <w:pPr>
@@ -4398,12 +3327,11 @@
       <w:pPr>
         <w:pStyle w:val="Heading1"/>
       </w:pPr>
-      <w:bookmarkStart w:id="10" w:name="_Toc461997070"/>
-      <w:r>
-        <w:lastRenderedPageBreak/>
+      <w:bookmarkStart w:id="9" w:name="_Toc461997070"/>
+      <w:r>
         <w:t>8.0 Document Approval</w:t>
       </w:r>
-      <w:bookmarkEnd w:id="10"/>
+      <w:bookmarkEnd w:id="9"/>
     </w:p>
     <w:p>
       <w:pPr>
@@ -4492,9 +3420,9 @@
         <w:tblLook w:val="04A0" w:firstRow="1" w:lastRow="0" w:firstColumn="1" w:lastColumn="0" w:noHBand="0" w:noVBand="1"/>
       </w:tblPr>
       <w:tblGrid>
-        <w:gridCol w:w="4230"/>
-        <w:gridCol w:w="3151"/>
-        <w:gridCol w:w="1550"/>
+        <w:gridCol w:w="4132"/>
+        <w:gridCol w:w="3078"/>
+        <w:gridCol w:w="1515"/>
       </w:tblGrid>
       <w:tr>
         <w:tc>
@@ -5161,6 +4089,50 @@
     <w:lsdException w:name="Hyperlink" w:uiPriority="99"/>
     <w:lsdException w:name="Strong" w:qFormat="1"/>
     <w:lsdException w:name="Emphasis" w:qFormat="1"/>
+    <w:lsdException w:name="Normal Table" w:semiHidden="1" w:unhideWhenUsed="1"/>
+    <w:lsdException w:name="Table Simple 1" w:semiHidden="1" w:unhideWhenUsed="1"/>
+    <w:lsdException w:name="Table Simple 2" w:semiHidden="1" w:unhideWhenUsed="1"/>
+    <w:lsdException w:name="Table Simple 3" w:semiHidden="1" w:unhideWhenUsed="1"/>
+    <w:lsdException w:name="Table Classic 1" w:semiHidden="1" w:unhideWhenUsed="1"/>
+    <w:lsdException w:name="Table Classic 2" w:semiHidden="1" w:unhideWhenUsed="1"/>
+    <w:lsdException w:name="Table Classic 3" w:semiHidden="1" w:unhideWhenUsed="1"/>
+    <w:lsdException w:name="Table Classic 4" w:semiHidden="1" w:unhideWhenUsed="1"/>
+    <w:lsdException w:name="Table Colorful 1" w:semiHidden="1" w:unhideWhenUsed="1"/>
+    <w:lsdException w:name="Table Colorful 2" w:semiHidden="1" w:unhideWhenUsed="1"/>
+    <w:lsdException w:name="Table Colorful 3" w:semiHidden="1" w:unhideWhenUsed="1"/>
+    <w:lsdException w:name="Table Columns 1" w:semiHidden="1" w:unhideWhenUsed="1"/>
+    <w:lsdException w:name="Table Columns 2" w:semiHidden="1" w:unhideWhenUsed="1"/>
+    <w:lsdException w:name="Table Columns 3" w:semiHidden="1" w:unhideWhenUsed="1"/>
+    <w:lsdException w:name="Table Columns 4" w:semiHidden="1" w:unhideWhenUsed="1"/>
+    <w:lsdException w:name="Table Columns 5" w:semiHidden="1" w:unhideWhenUsed="1"/>
+    <w:lsdException w:name="Table Grid 1" w:semiHidden="1" w:unhideWhenUsed="1"/>
+    <w:lsdException w:name="Table Grid 2" w:semiHidden="1" w:unhideWhenUsed="1"/>
+    <w:lsdException w:name="Table Grid 3" w:semiHidden="1" w:unhideWhenUsed="1"/>
+    <w:lsdException w:name="Table Grid 4" w:semiHidden="1" w:unhideWhenUsed="1"/>
+    <w:lsdException w:name="Table Grid 5" w:semiHidden="1" w:unhideWhenUsed="1"/>
+    <w:lsdException w:name="Table Grid 6" w:semiHidden="1" w:unhideWhenUsed="1"/>
+    <w:lsdException w:name="Table Grid 7" w:semiHidden="1" w:unhideWhenUsed="1"/>
+    <w:lsdException w:name="Table Grid 8" w:semiHidden="1" w:unhideWhenUsed="1"/>
+    <w:lsdException w:name="Table List 1" w:semiHidden="1" w:unhideWhenUsed="1"/>
+    <w:lsdException w:name="Table List 2" w:semiHidden="1" w:unhideWhenUsed="1"/>
+    <w:lsdException w:name="Table List 3" w:semiHidden="1" w:unhideWhenUsed="1"/>
+    <w:lsdException w:name="Table List 4" w:semiHidden="1" w:unhideWhenUsed="1"/>
+    <w:lsdException w:name="Table List 5" w:semiHidden="1" w:unhideWhenUsed="1"/>
+    <w:lsdException w:name="Table List 6" w:semiHidden="1" w:unhideWhenUsed="1"/>
+    <w:lsdException w:name="Table List 7" w:semiHidden="1" w:unhideWhenUsed="1"/>
+    <w:lsdException w:name="Table List 8" w:semiHidden="1" w:unhideWhenUsed="1"/>
+    <w:lsdException w:name="Table 3D effects 1" w:semiHidden="1" w:unhideWhenUsed="1"/>
+    <w:lsdException w:name="Table 3D effects 2" w:semiHidden="1" w:unhideWhenUsed="1"/>
+    <w:lsdException w:name="Table 3D effects 3" w:semiHidden="1" w:unhideWhenUsed="1"/>
+    <w:lsdException w:name="Table Contemporary" w:semiHidden="1" w:unhideWhenUsed="1"/>
+    <w:lsdException w:name="Table Elegant" w:semiHidden="1" w:unhideWhenUsed="1"/>
+    <w:lsdException w:name="Table Professional" w:semiHidden="1" w:unhideWhenUsed="1"/>
+    <w:lsdException w:name="Table Subtle 1" w:semiHidden="1" w:unhideWhenUsed="1"/>
+    <w:lsdException w:name="Table Subtle 2" w:semiHidden="1" w:unhideWhenUsed="1"/>
+    <w:lsdException w:name="Table Web 1" w:semiHidden="1" w:unhideWhenUsed="1"/>
+    <w:lsdException w:name="Table Web 2" w:semiHidden="1" w:unhideWhenUsed="1"/>
+    <w:lsdException w:name="Table Web 3" w:semiHidden="1" w:unhideWhenUsed="1"/>
+    <w:lsdException w:name="Table Theme" w:semiHidden="1" w:unhideWhenUsed="1"/>
     <w:lsdException w:name="Placeholder Text" w:semiHidden="1" w:uiPriority="99"/>
     <w:lsdException w:name="No Spacing" w:uiPriority="1" w:qFormat="1"/>
     <w:lsdException w:name="Light Shading" w:uiPriority="60"/>
@@ -5941,7 +4913,7 @@
 </file>
 
 <file path=customXml/itemProps1.xml><?xml version="1.0" encoding="utf-8"?>
-<ds:datastoreItem xmlns:ds="http://schemas.openxmlformats.org/officeDocument/2006/customXml" ds:itemID="{7223DB9C-D0E6-4F24-AB5A-C4122D7CC2A6}">
+<ds:datastoreItem xmlns:ds="http://schemas.openxmlformats.org/officeDocument/2006/customXml" ds:itemID="{153AD5F5-6BA1-4B2E-8525-1BCB5791FA24}">
   <ds:schemaRefs>
     <ds:schemaRef ds:uri="http://schemas.openxmlformats.org/officeDocument/2006/bibliography"/>
   </ds:schemaRefs>

</xml_diff>